<commit_message>
T1: Finished 100c, created PDF
</commit_message>
<xml_diff>
--- a/Fizyka_Sprawka/Lab1_Cw100/StronaTytulowa.docx
+++ b/Fizyka_Sprawka/Lab1_Cw100/StronaTytulowa.docx
@@ -501,10 +501,7 @@
               <w:right w:val="single" w:sz="4" w:space="0" w:color="000000"/>
             </w:tcBorders>
           </w:tcPr>
-          <w:p>
-            <w:bookmarkStart w:id="0" w:name="_GoBack"/>
-            <w:bookmarkEnd w:id="0"/>
-          </w:p>
+          <w:p/>
         </w:tc>
       </w:tr>
     </w:tbl>
@@ -557,23 +554,6 @@
     </w:p>
     <w:p>
       <w:pPr>
-        <w:spacing w:after="177"/>
-        <w:rPr>
-          <w:lang w:val="pl-PL"/>
-        </w:rPr>
-      </w:pPr>
-      <w:r>
-        <w:rPr>
-          <w:rFonts w:ascii="Verdana" w:eastAsia="Verdana" w:hAnsi="Verdana" w:cs="Verdana"/>
-          <w:b/>
-          <w:sz w:val="20"/>
-          <w:lang w:val="pl-PL"/>
-        </w:rPr>
-        <w:t xml:space="preserve"> </w:t>
-      </w:r>
-    </w:p>
-    <w:p>
-      <w:pPr>
         <w:spacing w:after="224" w:line="263" w:lineRule="auto"/>
         <w:ind w:left="-5" w:hanging="10"/>
         <w:rPr>
@@ -613,6 +593,94 @@
           <w:lang w:val="pl-PL"/>
         </w:rPr>
       </w:pPr>
+      <w:bookmarkStart w:id="0" w:name="_GoBack"/>
+      <w:bookmarkEnd w:id="0"/>
+    </w:p>
+    <w:p>
+      <w:pPr>
+        <w:spacing w:after="0"/>
+        <w:rPr>
+          <w:lang w:val="pl-PL"/>
+        </w:rPr>
+      </w:pPr>
+      <w:r>
+        <w:rPr>
+          <w:lang w:val="pl-PL"/>
+        </w:rPr>
+        <w:t xml:space="preserve">Cel ćwiczenia </w:t>
+      </w:r>
+    </w:p>
+    <w:p>
+      <w:pPr>
+        <w:spacing w:after="0"/>
+        <w:ind w:firstLine="720"/>
+        <w:rPr>
+          <w:lang w:val="pl-PL"/>
+        </w:rPr>
+      </w:pPr>
+      <w:r>
+        <w:sym w:font="Symbol" w:char="F0B7"/>
+      </w:r>
+      <w:r>
+        <w:rPr>
+          <w:lang w:val="pl-PL"/>
+        </w:rPr>
+        <w:t xml:space="preserve"> Zapoznanie się z podstawowymi narzędziami inżyn</w:t>
+      </w:r>
+      <w:r>
+        <w:rPr>
+          <w:lang w:val="pl-PL"/>
+        </w:rPr>
+        <w:t xml:space="preserve">ierskimi (sposobem pomiaru oraz </w:t>
+      </w:r>
+      <w:r>
+        <w:rPr>
+          <w:lang w:val="pl-PL"/>
+        </w:rPr>
+        <w:t xml:space="preserve">niedokładnościami przyrządów). </w:t>
+      </w:r>
+    </w:p>
+    <w:p>
+      <w:pPr>
+        <w:spacing w:after="0"/>
+        <w:ind w:firstLine="720"/>
+        <w:rPr>
+          <w:lang w:val="pl-PL"/>
+        </w:rPr>
+      </w:pPr>
+      <w:r>
+        <w:sym w:font="Symbol" w:char="F0B7"/>
+      </w:r>
+      <w:r>
+        <w:rPr>
+          <w:lang w:val="pl-PL"/>
+        </w:rPr>
+        <w:t xml:space="preserve"> Wyznaczenie gęstości badanego elementu. </w:t>
+      </w:r>
+    </w:p>
+    <w:p>
+      <w:pPr>
+        <w:spacing w:after="0"/>
+        <w:ind w:firstLine="720"/>
+        <w:rPr>
+          <w:lang w:val="pl-PL"/>
+        </w:rPr>
+      </w:pPr>
+      <w:r>
+        <w:sym w:font="Symbol" w:char="F0B7"/>
+      </w:r>
+      <w:r>
+        <w:rPr>
+          <w:lang w:val="pl-PL"/>
+        </w:rPr>
+        <w:t xml:space="preserve"> Analiza otrzymanych wyników i nauka pisania sprawozdań.</w:t>
+      </w:r>
+      <w:r>
+        <w:rPr>
+          <w:lang w:val="pl-PL"/>
+        </w:rPr>
+        <w:t xml:space="preserve"> </w:t>
+      </w:r>
     </w:p>
     <w:p>
       <w:pPr>
@@ -713,153 +781,6 @@
     <w:p>
       <w:pPr>
         <w:spacing w:after="224" w:line="263" w:lineRule="auto"/>
-        <w:ind w:left="-5" w:hanging="10"/>
-        <w:rPr>
-          <w:rFonts w:ascii="Verdana" w:eastAsia="Verdana" w:hAnsi="Verdana" w:cs="Verdana"/>
-          <w:b/>
-          <w:sz w:val="20"/>
-          <w:lang w:val="pl-PL"/>
-        </w:rPr>
-      </w:pPr>
-    </w:p>
-    <w:p>
-      <w:pPr>
-        <w:spacing w:after="224" w:line="263" w:lineRule="auto"/>
-        <w:ind w:left="-5" w:hanging="10"/>
-        <w:rPr>
-          <w:rFonts w:ascii="Verdana" w:eastAsia="Verdana" w:hAnsi="Verdana" w:cs="Verdana"/>
-          <w:b/>
-          <w:sz w:val="20"/>
-          <w:lang w:val="pl-PL"/>
-        </w:rPr>
-      </w:pPr>
-    </w:p>
-    <w:p>
-      <w:pPr>
-        <w:spacing w:after="224" w:line="263" w:lineRule="auto"/>
-        <w:ind w:left="-5" w:hanging="10"/>
-        <w:rPr>
-          <w:rFonts w:ascii="Verdana" w:eastAsia="Verdana" w:hAnsi="Verdana" w:cs="Verdana"/>
-          <w:b/>
-          <w:sz w:val="20"/>
-          <w:lang w:val="pl-PL"/>
-        </w:rPr>
-      </w:pPr>
-    </w:p>
-    <w:p>
-      <w:pPr>
-        <w:spacing w:after="224" w:line="263" w:lineRule="auto"/>
-        <w:ind w:left="-5" w:hanging="10"/>
-        <w:rPr>
-          <w:rFonts w:ascii="Verdana" w:eastAsia="Verdana" w:hAnsi="Verdana" w:cs="Verdana"/>
-          <w:b/>
-          <w:sz w:val="20"/>
-          <w:lang w:val="pl-PL"/>
-        </w:rPr>
-      </w:pPr>
-    </w:p>
-    <w:p>
-      <w:pPr>
-        <w:spacing w:after="224" w:line="263" w:lineRule="auto"/>
-        <w:ind w:left="-5" w:hanging="10"/>
-        <w:rPr>
-          <w:rFonts w:ascii="Verdana" w:eastAsia="Verdana" w:hAnsi="Verdana" w:cs="Verdana"/>
-          <w:b/>
-          <w:sz w:val="20"/>
-          <w:lang w:val="pl-PL"/>
-        </w:rPr>
-      </w:pPr>
-    </w:p>
-    <w:p>
-      <w:pPr>
-        <w:spacing w:after="0"/>
-        <w:rPr>
-          <w:lang w:val="pl-PL"/>
-        </w:rPr>
-      </w:pPr>
-      <w:r>
-        <w:rPr>
-          <w:lang w:val="pl-PL"/>
-        </w:rPr>
-        <w:t xml:space="preserve">Cel ćwiczenia </w:t>
-      </w:r>
-    </w:p>
-    <w:p>
-      <w:pPr>
-        <w:spacing w:after="0"/>
-        <w:ind w:firstLine="720"/>
-        <w:rPr>
-          <w:lang w:val="pl-PL"/>
-        </w:rPr>
-      </w:pPr>
-      <w:r>
-        <w:sym w:font="Symbol" w:char="F0B7"/>
-      </w:r>
-      <w:r>
-        <w:rPr>
-          <w:lang w:val="pl-PL"/>
-        </w:rPr>
-        <w:t xml:space="preserve"> Zapoznanie się z podstawowymi narzędziami inżyn</w:t>
-      </w:r>
-      <w:r>
-        <w:rPr>
-          <w:lang w:val="pl-PL"/>
-        </w:rPr>
-        <w:t xml:space="preserve">ierskimi (sposobem pomiaru oraz </w:t>
-      </w:r>
-      <w:r>
-        <w:rPr>
-          <w:lang w:val="pl-PL"/>
-        </w:rPr>
-        <w:t xml:space="preserve">niedokładnościami przyrządów). </w:t>
-      </w:r>
-    </w:p>
-    <w:p>
-      <w:pPr>
-        <w:spacing w:after="0"/>
-        <w:ind w:firstLine="720"/>
-        <w:rPr>
-          <w:lang w:val="pl-PL"/>
-        </w:rPr>
-      </w:pPr>
-      <w:r>
-        <w:sym w:font="Symbol" w:char="F0B7"/>
-      </w:r>
-      <w:r>
-        <w:rPr>
-          <w:lang w:val="pl-PL"/>
-        </w:rPr>
-        <w:t xml:space="preserve"> Wyznaczenie gęstości badanego elementu. </w:t>
-      </w:r>
-    </w:p>
-    <w:p>
-      <w:pPr>
-        <w:spacing w:after="0"/>
-        <w:ind w:firstLine="720"/>
-        <w:rPr>
-          <w:lang w:val="pl-PL"/>
-        </w:rPr>
-      </w:pPr>
-      <w:r>
-        <w:sym w:font="Symbol" w:char="F0B7"/>
-      </w:r>
-      <w:r>
-        <w:rPr>
-          <w:lang w:val="pl-PL"/>
-        </w:rPr>
-        <w:t xml:space="preserve"> Analiza otrzymanych wyników i nauka pisania sprawozdań.</w:t>
-      </w:r>
-      <w:r>
-        <w:rPr>
-          <w:lang w:val="pl-PL"/>
-        </w:rPr>
-        <w:t xml:space="preserve"> </w:t>
-      </w:r>
-    </w:p>
-    <w:p>
-      <w:pPr>
-        <w:spacing w:after="224" w:line="263" w:lineRule="auto"/>
-        <w:ind w:left="-5" w:hanging="10"/>
         <w:rPr>
           <w:rFonts w:ascii="Verdana" w:eastAsia="Verdana" w:hAnsi="Verdana" w:cs="Verdana"/>
           <w:b/>

</xml_diff>